<commit_message>
Updated sample.pdf link to use herokuapp link due to DNS issues
</commit_message>
<xml_diff>
--- a/public/media/sample.docx
+++ b/public/media/sample.docx
@@ -16,6 +16,9 @@
     <w:p/>
     <w:bookmarkStart w:id="0" w:name="OLE_LINK1"/>
     <w:bookmarkStart w:id="1" w:name="OLE_LINK2"/>
+    <w:bookmarkStart w:id="2" w:name="OLE_LINK3"/>
+    <w:bookmarkStart w:id="3" w:name="OLE_LINK4"/>
+    <w:bookmarkStart w:id="4" w:name="OLE_LINK5"/>
     <w:p>
       <w:r>
         <w:fldChar w:fldCharType="begin"/>
@@ -30,19 +33,7 @@
         <w:rPr>
           <w:rStyle w:val="Hyperlink"/>
         </w:rPr>
-        <w:t>http://www.africau.edu/images/def</w:t>
-      </w:r>
-      <w:r>
-        <w:rPr>
-          <w:rStyle w:val="Hyperlink"/>
-        </w:rPr>
-        <w:t>a</w:t>
-      </w:r>
-      <w:r>
-        <w:rPr>
-          <w:rStyle w:val="Hyperlink"/>
-        </w:rPr>
-        <w:t>ult/sample.pdf</w:t>
+        <w:t>http://www.africau.edu/images/default/sample.pdf</w:t>
       </w:r>
       <w:r>
         <w:rPr>
@@ -61,19 +52,7 @@
           <w:rPr>
             <w:rStyle w:val="Hyperlink"/>
           </w:rPr>
-          <w:t>http://www.africau.edu/images/default/sample.p</w:t>
-        </w:r>
-        <w:r>
-          <w:rPr>
-            <w:rStyle w:val="Hyperlink"/>
-          </w:rPr>
-          <w:t>d</w:t>
-        </w:r>
-        <w:r>
-          <w:rPr>
-            <w:rStyle w:val="Hyperlink"/>
-          </w:rPr>
-          <w:t>f - page=2</w:t>
+          <w:t>http://www.africau.edu/images/default/sample.pdf - page=2</w:t>
         </w:r>
       </w:hyperlink>
       <w:r>
@@ -83,6 +62,9 @@
     <w:p/>
     <w:bookmarkEnd w:id="0"/>
     <w:bookmarkEnd w:id="1"/>
+    <w:bookmarkEnd w:id="2"/>
+    <w:bookmarkEnd w:id="3"/>
+    <w:bookmarkEnd w:id="4"/>
     <w:p>
       <w:r>
         <w:fldChar w:fldCharType="begin"/>
@@ -91,7 +73,7 @@
         <w:instrText xml:space="preserve"> HYPERLINK "</w:instrText>
       </w:r>
       <w:r>
-        <w:instrText>http://www.aungmoe.com/media/sample.pdf</w:instrText>
+        <w:instrText>https://aungmoe.herokuapp.com/media/sample.pdf</w:instrText>
       </w:r>
       <w:r>
         <w:instrText xml:space="preserve">" </w:instrText>
@@ -103,7 +85,19 @@
         <w:rPr>
           <w:rStyle w:val="Hyperlink"/>
         </w:rPr>
-        <w:t>http://www.aungmoe.com/media/sample.pdf</w:t>
+        <w:t>https://aungmoe.herokuapp.com/media/</w:t>
+      </w:r>
+      <w:r>
+        <w:rPr>
+          <w:rStyle w:val="Hyperlink"/>
+        </w:rPr>
+        <w:t>s</w:t>
+      </w:r>
+      <w:r>
+        <w:rPr>
+          <w:rStyle w:val="Hyperlink"/>
+        </w:rPr>
+        <w:t>ample.pdf</w:t>
       </w:r>
       <w:r>
         <w:fldChar w:fldCharType="end"/>
@@ -133,19 +127,7 @@
           <w:rPr>
             <w:rStyle w:val="Hyperlink"/>
           </w:rPr>
-          <w:t>https://miro.medium.com/max/1</w:t>
-        </w:r>
-        <w:r>
-          <w:rPr>
-            <w:rStyle w:val="Hyperlink"/>
-          </w:rPr>
-          <w:t>2</w:t>
-        </w:r>
-        <w:r>
-          <w:rPr>
-            <w:rStyle w:val="Hyperlink"/>
-          </w:rPr>
-          <w:t>00/1*mk1-6aYaf_Bes1E3Imhc0A.jpeg</w:t>
+          <w:t>https://miro.medium.com/max/1200/1*mk1-6aYaf_Bes1E3Imhc0A.jpeg</w:t>
         </w:r>
       </w:hyperlink>
       <w:r>

</xml_diff>

<commit_message>
Updated sample pdf and doc
</commit_message>
<xml_diff>
--- a/public/media/sample.docx
+++ b/public/media/sample.docx
@@ -70,13 +70,7 @@
         <w:fldChar w:fldCharType="begin"/>
       </w:r>
       <w:r>
-        <w:instrText xml:space="preserve"> HYPERLINK "</w:instrText>
-      </w:r>
-      <w:r>
-        <w:instrText>https://aungmoe.herokuapp.com/media/sample.pdf</w:instrText>
-      </w:r>
-      <w:r>
-        <w:instrText xml:space="preserve">" </w:instrText>
+        <w:instrText>HYPERLINK "https://aungmoe.com/media/sample.pdf"</w:instrText>
       </w:r>
       <w:r>
         <w:fldChar w:fldCharType="separate"/>
@@ -85,21 +79,39 @@
         <w:rPr>
           <w:rStyle w:val="Hyperlink"/>
         </w:rPr>
-        <w:t>https://aungmoe.herokuapp.com/media/</w:t>
+        <w:t>https://aungmoe.com/media/sample.pdf</w:t>
+      </w:r>
+      <w:r>
+        <w:fldChar w:fldCharType="end"/>
+      </w:r>
+      <w:r>
+        <w:t xml:space="preserve"> </w:t>
+      </w:r>
+    </w:p>
+    <w:p/>
+    <w:p>
+      <w:r>
+        <w:fldChar w:fldCharType="begin"/>
+      </w:r>
+      <w:r>
+        <w:instrText xml:space="preserve"> HYPERL</w:instrText>
+      </w:r>
+      <w:r>
+        <w:instrText xml:space="preserve">INK "https://www.google.com/" </w:instrText>
+      </w:r>
+      <w:r>
+        <w:fldChar w:fldCharType="separate"/>
       </w:r>
       <w:r>
         <w:rPr>
           <w:rStyle w:val="Hyperlink"/>
         </w:rPr>
-        <w:t>s</w:t>
+        <w:t>https://www.google.com/</w:t>
       </w:r>
       <w:r>
         <w:rPr>
           <w:rStyle w:val="Hyperlink"/>
         </w:rPr>
-        <w:t>ample.pdf</w:t>
-      </w:r>
-      <w:r>
         <w:fldChar w:fldCharType="end"/>
       </w:r>
       <w:r>
@@ -109,20 +121,6 @@
     <w:p/>
     <w:p>
       <w:hyperlink r:id="rId6" w:history="1">
-        <w:r>
-          <w:rPr>
-            <w:rStyle w:val="Hyperlink"/>
-          </w:rPr>
-          <w:t>https://www.google.com/</w:t>
-        </w:r>
-      </w:hyperlink>
-      <w:r>
-        <w:t xml:space="preserve"> </w:t>
-      </w:r>
-    </w:p>
-    <w:p/>
-    <w:p>
-      <w:hyperlink r:id="rId7" w:history="1">
         <w:r>
           <w:rPr>
             <w:rStyle w:val="Hyperlink"/>
@@ -134,6 +132,112 @@
         <w:t xml:space="preserve"> </w:t>
       </w:r>
     </w:p>
+    <w:p/>
+    <w:p>
+      <w:pPr>
+        <w:pStyle w:val="Title"/>
+      </w:pPr>
+      <w:r>
+        <w:t>Test PDF with Veeva API Links</w:t>
+      </w:r>
+    </w:p>
+    <w:p/>
+    <w:p>
+      <w:hyperlink r:id="rId7" w:history="1">
+        <w:proofErr w:type="spellStart"/>
+        <w:proofErr w:type="gramStart"/>
+        <w:r>
+          <w:rPr>
+            <w:rStyle w:val="Hyperlink"/>
+          </w:rPr>
+          <w:t>veeva:gotoSlide</w:t>
+        </w:r>
+        <w:proofErr w:type="spellEnd"/>
+        <w:proofErr w:type="gramEnd"/>
+        <w:r>
+          <w:rPr>
+            <w:rStyle w:val="Hyperlink"/>
+          </w:rPr>
+          <w:t xml:space="preserve">(0.0-S12_Caring for an Ageing HIV </w:t>
+        </w:r>
+        <w:proofErr w:type="spellStart"/>
+        <w:r>
+          <w:rPr>
+            <w:rStyle w:val="Hyperlink"/>
+          </w:rPr>
+          <w:t>Population.zip,ALL</w:t>
+        </w:r>
+        <w:proofErr w:type="spellEnd"/>
+        <w:r>
+          <w:rPr>
+            <w:rStyle w:val="Hyperlink"/>
+          </w:rPr>
+          <w:t xml:space="preserve"> Slides from Customers-PID)</w:t>
+        </w:r>
+      </w:hyperlink>
+    </w:p>
+    <w:p/>
+    <w:p>
+      <w:hyperlink r:id="rId8" w:history="1">
+        <w:proofErr w:type="spellStart"/>
+        <w:proofErr w:type="gramStart"/>
+        <w:r>
+          <w:rPr>
+            <w:rStyle w:val="Hyperlink"/>
+          </w:rPr>
+          <w:t>veeva:gotoSlide</w:t>
+        </w:r>
+        <w:proofErr w:type="spellEnd"/>
+        <w:proofErr w:type="gramEnd"/>
+        <w:r>
+          <w:rPr>
+            <w:rStyle w:val="Hyperlink"/>
+          </w:rPr>
+          <w:t xml:space="preserve">(Vesicare 1.1 Patient </w:t>
+        </w:r>
+        <w:proofErr w:type="spellStart"/>
+        <w:r>
+          <w:rPr>
+            <w:rStyle w:val="Hyperlink"/>
+          </w:rPr>
+          <w:t>Profiles.zip,ALL</w:t>
+        </w:r>
+        <w:proofErr w:type="spellEnd"/>
+        <w:r>
+          <w:rPr>
+            <w:rStyle w:val="Hyperlink"/>
+          </w:rPr>
+          <w:t xml:space="preserve"> Slides from Customers-PID)</w:t>
+        </w:r>
+      </w:hyperlink>
+    </w:p>
+    <w:p/>
+    <w:p>
+      <w:pPr>
+        <w:rPr>
+          <w:rStyle w:val="Hyperlink"/>
+        </w:rPr>
+      </w:pPr>
+      <w:hyperlink r:id="rId9" w:history="1">
+        <w:r>
+          <w:rPr>
+            <w:rStyle w:val="Hyperlink"/>
+          </w:rPr>
+          <w:t>Launch Selector</w:t>
+        </w:r>
+      </w:hyperlink>
+    </w:p>
+    <w:p/>
+    <w:p>
+      <w:hyperlink r:id="rId10" w:history="1">
+        <w:r>
+          <w:rPr>
+            <w:rStyle w:val="Hyperlink"/>
+          </w:rPr>
+          <w:t>veeva:gotoSlideV2(https://qacrm-irepvault.veevavault.com::176601,https://qacrm-irepvault.veevavault.com::176600)</w:t>
+        </w:r>
+      </w:hyperlink>
+    </w:p>
     <w:p>
       <w:r>
         <w:br w:type="page"/>
@@ -147,7 +251,7 @@
     </w:p>
     <w:p/>
     <w:p>
-      <w:hyperlink r:id="rId8" w:history="1">
+      <w:hyperlink r:id="rId11" w:history="1">
         <w:r>
           <w:rPr>
             <w:rStyle w:val="Hyperlink"/>

</xml_diff>